<commit_message>
multipart example: header has title style that needs to be renamed
</commit_message>
<xml_diff>
--- a/examples/Multipart Template/header.docx
+++ b/examples/Multipart Template/header.docx
@@ -4,7 +4,8 @@
   <w:body>
     <w:p>
       <w:pPr>
-        <w:pStyle w:val="Normal"/>
+        <w:pStyle w:val="Title"/>
+        <w:spacing w:before="240" w:after="120"/>
         <w:rPr/>
       </w:pPr>
       <w:r>
@@ -26,6 +27,7 @@
       <w:pgNumType w:fmt="decimal"/>
       <w:formProt w:val="false"/>
       <w:textDirection w:val="lrTb"/>
+      <w:docGrid w:type="default" w:linePitch="100" w:charSpace="0"/>
     </w:sectPr>
   </w:body>
 </w:document>
@@ -38,15 +40,12 @@
       <w:rPr>
         <w:rFonts w:ascii="Liberation Serif" w:hAnsi="Liberation Serif" w:eastAsia="Noto Serif CJK SC" w:cs="Lohit Devanagari"/>
         <w:kern w:val="2"/>
-        <w:sz w:val="24"/>
         <w:szCs w:val="24"/>
         <w:lang w:val="en-US" w:eastAsia="zh-CN" w:bidi="hi-IN"/>
       </w:rPr>
     </w:rPrDefault>
     <w:pPrDefault>
-      <w:pPr>
-        <w:widowControl/>
-      </w:pPr>
+      <w:pPr/>
     </w:pPrDefault>
   </w:docDefaults>
   <w:style w:type="paragraph" w:styleId="Normal">
@@ -54,6 +53,8 @@
     <w:qFormat/>
     <w:pPr>
       <w:widowControl/>
+      <w:bidi w:val="0"/>
+      <w:jc w:val="left"/>
     </w:pPr>
     <w:rPr>
       <w:rFonts w:ascii="Liberation Serif" w:hAnsi="Liberation Serif" w:eastAsia="Noto Serif CJK SC" w:cs="Lohit Devanagari"/>
@@ -122,5 +123,20 @@
       <w:rFonts w:cs="Lohit Devanagari"/>
     </w:rPr>
   </w:style>
+  <w:style w:type="paragraph" w:styleId="Title">
+    <w:name w:val="Title"/>
+    <w:basedOn w:val="Heading"/>
+    <w:next w:val="TextBody"/>
+    <w:qFormat/>
+    <w:pPr>
+      <w:jc w:val="left"/>
+    </w:pPr>
+    <w:rPr>
+      <w:b/>
+      <w:bCs/>
+      <w:sz w:val="22"/>
+      <w:szCs w:val="22"/>
+    </w:rPr>
+  </w:style>
 </w:styles>
 </file>
</xml_diff>

<commit_message>
example: multipart template has image in header
</commit_message>
<xml_diff>
--- a/examples/Multipart Template/header.docx
+++ b/examples/Multipart Template/header.docx
@@ -8,6 +8,49 @@
         <w:spacing w:before="240" w:after="120"/>
         <w:rPr/>
       </w:pPr>
+      <w:r>
+        <w:rPr>
+          <w:b/>
+          <w:bCs/>
+        </w:rPr>
+        <w:drawing>
+          <wp:inline distT="0" distB="0" distL="0" distR="0">
+            <wp:extent cx="315595" cy="281940"/>
+            <wp:effectExtent l="0" t="0" r="0" b="0"/>
+            <wp:docPr id="1" name="Image1" descr=""/>
+            <wp:cNvGraphicFramePr>
+              <a:graphicFrameLocks xmlns:a="http://schemas.openxmlformats.org/drawingml/2006/main" noChangeAspect="1"/>
+            </wp:cNvGraphicFramePr>
+            <a:graphic xmlns:a="http://schemas.openxmlformats.org/drawingml/2006/main">
+              <a:graphicData uri="http://schemas.openxmlformats.org/drawingml/2006/picture">
+                <pic:pic xmlns:pic="http://schemas.openxmlformats.org/drawingml/2006/picture">
+                  <pic:nvPicPr>
+                    <pic:cNvPr id="1" name="Image1" descr=""/>
+                    <pic:cNvPicPr>
+                      <a:picLocks noChangeAspect="1" noChangeArrowheads="1"/>
+                    </pic:cNvPicPr>
+                  </pic:nvPicPr>
+                  <pic:blipFill>
+                    <a:blip r:embed="rId2"/>
+                    <a:stretch>
+                      <a:fillRect/>
+                    </a:stretch>
+                  </pic:blipFill>
+                  <pic:spPr bwMode="auto">
+                    <a:xfrm>
+                      <a:off x="0" y="0"/>
+                      <a:ext cx="315595" cy="281940"/>
+                    </a:xfrm>
+                    <a:prstGeom prst="rect">
+                      <a:avLst/>
+                    </a:prstGeom>
+                  </pic:spPr>
+                </pic:pic>
+              </a:graphicData>
+            </a:graphic>
+          </wp:inline>
+        </w:drawing>
+      </w:r>
       <w:r>
         <w:rPr>
           <w:b/>
@@ -40,6 +83,7 @@
       <w:rPr>
         <w:rFonts w:ascii="Liberation Serif" w:hAnsi="Liberation Serif" w:eastAsia="Noto Serif CJK SC" w:cs="Lohit Devanagari"/>
         <w:kern w:val="2"/>
+        <w:sz w:val="20"/>
         <w:szCs w:val="24"/>
         <w:lang w:val="en-US" w:eastAsia="zh-CN" w:bidi="hi-IN"/>
       </w:rPr>

</xml_diff>